<commit_message>
finished intro and data description for int proj report
</commit_message>
<xml_diff>
--- a/Intermediate Project Report.docx
+++ b/Intermediate Project Report.docx
@@ -49,6 +49,8 @@
       <w:r>
         <w:t xml:space="preserve"> </w:t>
       </w:r>
+      <w:bookmarkStart w:id="0" w:name="_GoBack"/>
+      <w:bookmarkEnd w:id="0"/>
     </w:p>
     <w:p>
       <w:pPr>
@@ -109,18 +111,32 @@
       <w:r>
         <w:tab/>
       </w:r>
-    </w:p>
-    <w:p>
-      <w:r>
-        <w:t>Description of the data used in the project</w:t>
-      </w:r>
-    </w:p>
-    <w:p>
-      <w:r>
+      <w:r>
+        <w:t xml:space="preserve">The data that we are using in this project was compiled by a research group at Cornell University. We will be examining multiple data sets and will choose the one that is the most suited for our training algorithms. The sets include a sentiment polarity, sentiment scale, and subjectivity datasets. The sentiment polarity dataset classifies each data point either positive or negative. We will be using this to initially test our training algorithm. The subjective rating dataset classifies the data points using a </w:t>
+      </w:r>
+      <w:proofErr w:type="gramStart"/>
+      <w:r>
+        <w:t>5 star</w:t>
+      </w:r>
+      <w:proofErr w:type="gramEnd"/>
+      <w:r>
+        <w:t xml:space="preserve"> system descending from 5 stars to 1 stars for positive sentiment. We are hoping that our training algorithm will not only find positivity or negativity in a post, but also find how positive and negative the post is and rank it between 1 to 5. The sentences in the posts will be analyzed in accordance to their subjectivity status or polarity.</w:t>
+      </w:r>
+    </w:p>
+    <w:p>
+      <w:r>
+        <w:tab/>
+        <w:t xml:space="preserve">The datasets were collected by extracting specific features from text. </w:t>
+      </w:r>
+      <w:r>
+        <w:t>We plan to have our training algorithms determine what specific features from the text are associated with rating or polarity. We will be using the WEKA library in conjunction with Java to build the model for other data sets.</w:t>
+      </w:r>
+    </w:p>
+    <w:p>
+      <w:r>
+        <w:lastRenderedPageBreak/>
         <w:t>What have you done so far</w:t>
       </w:r>
-      <w:bookmarkStart w:id="0" w:name="_GoBack"/>
-      <w:bookmarkEnd w:id="0"/>
     </w:p>
     <w:p>
       <w:r>

</xml_diff>

<commit_message>
Finished Intermediate Project Reprot
</commit_message>
<xml_diff>
--- a/Intermediate Project Report.docx
+++ b/Intermediate Project Report.docx
@@ -223,195 +223,46 @@
           <w:sz w:val="24"/>
           <w:szCs w:val="24"/>
         </w:rPr>
-        <w:t xml:space="preserve">The data that we are using in this project was compiled by a research group at Cornell University. We will be examining multiple data sets and will choose the one that is the most suited for our training algorithms. The sets include a sentiment polarity, sentiment scale, and subjectivity datasets. The sentiment polarity dataset classifies each data point either positive or negative. We will be using this to initially test our training algorithm. The subjective rating dataset classifies the data points using a </w:t>
-      </w:r>
-      <w:r>
-        <w:rPr>
-          <w:sz w:val="24"/>
-          <w:szCs w:val="24"/>
-        </w:rPr>
-        <w:t xml:space="preserve">0 to 1 </w:t>
-      </w:r>
-      <w:r>
-        <w:rPr>
-          <w:sz w:val="24"/>
-          <w:szCs w:val="24"/>
-        </w:rPr>
-        <w:t xml:space="preserve">system </w:t>
-      </w:r>
-      <w:r>
-        <w:rPr>
-          <w:sz w:val="24"/>
-          <w:szCs w:val="24"/>
-        </w:rPr>
-        <w:t xml:space="preserve">to represent negative or </w:t>
-      </w:r>
-      <w:r>
-        <w:rPr>
-          <w:sz w:val="24"/>
-          <w:szCs w:val="24"/>
-        </w:rPr>
-        <w:t xml:space="preserve">positive sentiment. We are hoping that our training algorithm will not only find positivity or negativity in </w:t>
-      </w:r>
-      <w:r>
-        <w:rPr>
-          <w:sz w:val="24"/>
-          <w:szCs w:val="24"/>
-        </w:rPr>
-        <w:t xml:space="preserve">a post. </w:t>
-      </w:r>
-      <w:r>
-        <w:rPr>
-          <w:sz w:val="24"/>
-          <w:szCs w:val="24"/>
-        </w:rPr>
-        <w:t>The sentences in the posts will be analyzed in accordance to their subjectivity status or polarity.</w:t>
-      </w:r>
-    </w:p>
-    <w:p>
-      <w:pPr>
-        <w:spacing w:after="120" w:line="240" w:lineRule="auto"/>
-        <w:rPr>
-          <w:sz w:val="24"/>
-          <w:szCs w:val="24"/>
-        </w:rPr>
-      </w:pPr>
-      <w:r>
-        <w:rPr>
-          <w:sz w:val="24"/>
-          <w:szCs w:val="24"/>
-        </w:rPr>
-        <w:tab/>
-        <w:t xml:space="preserve">The datasets were collected by extracting specific features from text. </w:t>
-      </w:r>
-      <w:r>
-        <w:rPr>
-          <w:sz w:val="24"/>
-          <w:szCs w:val="24"/>
-        </w:rPr>
-        <w:t xml:space="preserve">We plan to have our training algorithms determine what specific features from the text are associated with </w:t>
-      </w:r>
-      <w:r>
-        <w:rPr>
-          <w:sz w:val="24"/>
-          <w:szCs w:val="24"/>
-        </w:rPr>
-        <w:lastRenderedPageBreak/>
-        <w:t>rating or polarity. We will be using the WEKA library in conjunction with Java to build the model for other data sets.</w:t>
-      </w:r>
-    </w:p>
-    <w:p>
-      <w:pPr>
-        <w:spacing w:after="120" w:line="240" w:lineRule="auto"/>
-        <w:rPr>
-          <w:sz w:val="24"/>
-          <w:szCs w:val="24"/>
-        </w:rPr>
-      </w:pPr>
-    </w:p>
-    <w:p>
-      <w:pPr>
-        <w:spacing w:after="120" w:line="240" w:lineRule="auto"/>
-        <w:rPr>
-          <w:b/>
-          <w:sz w:val="24"/>
-          <w:szCs w:val="24"/>
-        </w:rPr>
-      </w:pPr>
-      <w:r>
-        <w:rPr>
-          <w:b/>
-          <w:sz w:val="24"/>
-          <w:szCs w:val="24"/>
-        </w:rPr>
-        <w:t>What have you done so far</w:t>
-      </w:r>
-    </w:p>
-    <w:p>
-      <w:pPr>
-        <w:spacing w:after="120" w:line="240" w:lineRule="auto"/>
-        <w:rPr>
-          <w:sz w:val="24"/>
-          <w:szCs w:val="24"/>
-        </w:rPr>
-      </w:pPr>
-      <w:r>
-        <w:rPr>
-          <w:b/>
-          <w:sz w:val="24"/>
-          <w:szCs w:val="24"/>
-        </w:rPr>
-        <w:tab/>
-      </w:r>
-      <w:r>
-        <w:rPr>
-          <w:sz w:val="24"/>
-          <w:szCs w:val="24"/>
-        </w:rPr>
-        <w:t>So far, our group has selected our dataset. As stated prior, t</w:t>
-      </w:r>
-      <w:r>
-        <w:rPr>
-          <w:sz w:val="24"/>
-          <w:szCs w:val="24"/>
-        </w:rPr>
-        <w:t>he data that we are using in this project was compiled by a research group at Cornell University.</w:t>
-      </w:r>
-      <w:r>
-        <w:rPr>
-          <w:sz w:val="24"/>
-          <w:szCs w:val="24"/>
-        </w:rPr>
-        <w:t xml:space="preserve"> This set</w:t>
-      </w:r>
-      <w:r>
-        <w:rPr>
-          <w:sz w:val="24"/>
-          <w:szCs w:val="24"/>
-        </w:rPr>
-        <w:t xml:space="preserve"> consists of 1000 positive and 1000 negative processed reviews from the IMDB movie review website</w:t>
-      </w:r>
-      <w:r>
-        <w:rPr>
-          <w:sz w:val="24"/>
-          <w:szCs w:val="24"/>
-        </w:rPr>
-        <w:t xml:space="preserve">. The data and “Star” rating system where pulled from the website. The rating was used to categorize the review as positive or negative, with 5 to 3 ½ stars being positive and 2 ½ stars and below being negative. </w:t>
-      </w:r>
-      <w:r>
-        <w:rPr>
-          <w:sz w:val="24"/>
-          <w:szCs w:val="24"/>
-        </w:rPr>
-        <w:t xml:space="preserve">The Data itself comes in the form of 2000 individual text documents that have been categorized </w:t>
-      </w:r>
-      <w:r>
-        <w:rPr>
-          <w:sz w:val="24"/>
-          <w:szCs w:val="24"/>
-        </w:rPr>
-        <w:t xml:space="preserve">in two folders labeled positive and negative. Each folder holds and classifies </w:t>
-      </w:r>
-      <w:r>
-        <w:rPr>
-          <w:sz w:val="24"/>
-          <w:szCs w:val="24"/>
-        </w:rPr>
-        <w:t>1000 movie</w:t>
-      </w:r>
-      <w:r>
-        <w:rPr>
-          <w:sz w:val="24"/>
-          <w:szCs w:val="24"/>
-        </w:rPr>
-        <w:t xml:space="preserve"> reviews each. The major task here has been formatting the provided data to be used e</w:t>
-      </w:r>
-      <w:r>
-        <w:rPr>
-          <w:sz w:val="24"/>
-          <w:szCs w:val="24"/>
-        </w:rPr>
-        <w:t xml:space="preserve">asily with the WEKA API. </w:t>
+        <w:t xml:space="preserve">Movie Review </w:t>
+      </w:r>
+      <w:proofErr w:type="gramStart"/>
+      <w:r>
+        <w:rPr>
+          <w:sz w:val="24"/>
+          <w:szCs w:val="24"/>
+        </w:rPr>
+        <w:t>sites</w:t>
+      </w:r>
+      <w:proofErr w:type="gramEnd"/>
+      <w:r>
+        <w:rPr>
+          <w:sz w:val="24"/>
+          <w:szCs w:val="24"/>
+        </w:rPr>
+        <w:t xml:space="preserve"> Like IM</w:t>
+      </w:r>
+      <w:r>
+        <w:rPr>
+          <w:sz w:val="24"/>
+          <w:szCs w:val="24"/>
+        </w:rPr>
+        <w:t xml:space="preserve">DB allow users to rate Movies on a scale of 0 to 5. Along with the rating users can also leave a review explaining what they liked about the movie. This combination of data points fits really well with sentiment analyses due to the reviews being already </w:t>
+      </w:r>
+      <w:proofErr w:type="gramStart"/>
+      <w:r>
+        <w:rPr>
+          <w:sz w:val="24"/>
+          <w:szCs w:val="24"/>
+        </w:rPr>
+        <w:t>pre rated</w:t>
+      </w:r>
+      <w:proofErr w:type="gramEnd"/>
+      <w:r>
+        <w:rPr>
+          <w:sz w:val="24"/>
+          <w:szCs w:val="24"/>
+        </w:rPr>
+        <w:t xml:space="preserve"> by humans.</w:t>
       </w:r>
     </w:p>
     <w:p>
@@ -428,6 +279,183 @@
           <w:sz w:val="24"/>
           <w:szCs w:val="24"/>
         </w:rPr>
+        <w:t>The data that we are using in this project was compiled by a research group at Cornell University. We will be examining multiple data sets and will choose the one that is the most suited</w:t>
+      </w:r>
+      <w:r>
+        <w:rPr>
+          <w:sz w:val="24"/>
+          <w:szCs w:val="24"/>
+        </w:rPr>
+        <w:t xml:space="preserve"> for our project’s scope. From the many sets the group has compiled, our project has chosen to focus on sentiment analyses. </w:t>
+      </w:r>
+      <w:r>
+        <w:rPr>
+          <w:sz w:val="24"/>
+          <w:szCs w:val="24"/>
+        </w:rPr>
+        <w:t xml:space="preserve">The sentiment polarity dataset classifies each </w:t>
+      </w:r>
+      <w:r>
+        <w:rPr>
+          <w:sz w:val="24"/>
+          <w:szCs w:val="24"/>
+        </w:rPr>
+        <w:t xml:space="preserve">review left by an IMDB visitor as either positive or negative. </w:t>
+      </w:r>
+    </w:p>
+    <w:p>
+      <w:pPr>
+        <w:spacing w:after="120" w:line="240" w:lineRule="auto"/>
+        <w:rPr>
+          <w:sz w:val="24"/>
+          <w:szCs w:val="24"/>
+        </w:rPr>
+      </w:pPr>
+      <w:r>
+        <w:rPr>
+          <w:sz w:val="24"/>
+          <w:szCs w:val="24"/>
+        </w:rPr>
+        <w:lastRenderedPageBreak/>
+        <w:tab/>
+        <w:t>The datasets were collected by extracti</w:t>
+      </w:r>
+      <w:r>
+        <w:rPr>
+          <w:sz w:val="24"/>
+          <w:szCs w:val="24"/>
+        </w:rPr>
+        <w:t xml:space="preserve">ng specific features from text. Since this project is text classification based, we will be using algorithms That are better suited for text classification. </w:t>
+      </w:r>
+    </w:p>
+    <w:p>
+      <w:pPr>
+        <w:spacing w:after="120" w:line="240" w:lineRule="auto"/>
+        <w:rPr>
+          <w:sz w:val="24"/>
+          <w:szCs w:val="24"/>
+        </w:rPr>
+      </w:pPr>
+    </w:p>
+    <w:p>
+      <w:pPr>
+        <w:spacing w:after="120" w:line="240" w:lineRule="auto"/>
+        <w:rPr>
+          <w:b/>
+          <w:sz w:val="24"/>
+          <w:szCs w:val="24"/>
+        </w:rPr>
+      </w:pPr>
+      <w:r>
+        <w:rPr>
+          <w:b/>
+          <w:sz w:val="24"/>
+          <w:szCs w:val="24"/>
+        </w:rPr>
+        <w:t>What have you done so far</w:t>
+      </w:r>
+    </w:p>
+    <w:p>
+      <w:pPr>
+        <w:spacing w:after="120" w:line="240" w:lineRule="auto"/>
+        <w:rPr>
+          <w:sz w:val="24"/>
+          <w:szCs w:val="24"/>
+        </w:rPr>
+      </w:pPr>
+      <w:r>
+        <w:rPr>
+          <w:b/>
+          <w:sz w:val="24"/>
+          <w:szCs w:val="24"/>
+        </w:rPr>
+        <w:tab/>
+      </w:r>
+      <w:r>
+        <w:rPr>
+          <w:sz w:val="24"/>
+          <w:szCs w:val="24"/>
+        </w:rPr>
+        <w:t>So far, our group has selected our dataset. As stated prior, t</w:t>
+      </w:r>
+      <w:r>
+        <w:rPr>
+          <w:sz w:val="24"/>
+          <w:szCs w:val="24"/>
+        </w:rPr>
+        <w:t>he data that we are using in this project was compiled by a research group at Cornell University.</w:t>
+      </w:r>
+      <w:r>
+        <w:rPr>
+          <w:sz w:val="24"/>
+          <w:szCs w:val="24"/>
+        </w:rPr>
+        <w:t xml:space="preserve"> This set</w:t>
+      </w:r>
+      <w:r>
+        <w:rPr>
+          <w:sz w:val="24"/>
+          <w:szCs w:val="24"/>
+        </w:rPr>
+        <w:t xml:space="preserve"> consists of 1000 positive and 1000 negative processed reviews from the IMDB movie review website</w:t>
+      </w:r>
+      <w:r>
+        <w:rPr>
+          <w:sz w:val="24"/>
+          <w:szCs w:val="24"/>
+        </w:rPr>
+        <w:t xml:space="preserve">. The data and “Star” rating system where pulled from the website. The rating was used to categorize the review as positive or negative, with 5 to 3 ½ stars being positive and 2 ½ stars and below being negative. </w:t>
+      </w:r>
+      <w:r>
+        <w:rPr>
+          <w:sz w:val="24"/>
+          <w:szCs w:val="24"/>
+        </w:rPr>
+        <w:t xml:space="preserve">The Data itself comes in the form of 2000 individual text documents that have been categorized </w:t>
+      </w:r>
+      <w:r>
+        <w:rPr>
+          <w:sz w:val="24"/>
+          <w:szCs w:val="24"/>
+        </w:rPr>
+        <w:t xml:space="preserve">in two folders labeled positive and negative. Each folder holds and classifies </w:t>
+      </w:r>
+      <w:r>
+        <w:rPr>
+          <w:sz w:val="24"/>
+          <w:szCs w:val="24"/>
+        </w:rPr>
+        <w:t>1000 movie</w:t>
+      </w:r>
+      <w:r>
+        <w:rPr>
+          <w:sz w:val="24"/>
+          <w:szCs w:val="24"/>
+        </w:rPr>
+        <w:t xml:space="preserve"> reviews each. The major task here has been formatting the provided data to be used e</w:t>
+      </w:r>
+      <w:r>
+        <w:rPr>
+          <w:sz w:val="24"/>
+          <w:szCs w:val="24"/>
+        </w:rPr>
+        <w:t xml:space="preserve">asily with the WEKA API. </w:t>
+      </w:r>
+    </w:p>
+    <w:p>
+      <w:pPr>
+        <w:spacing w:after="120" w:line="240" w:lineRule="auto"/>
+        <w:ind w:firstLine="720"/>
+        <w:rPr>
+          <w:sz w:val="24"/>
+          <w:szCs w:val="24"/>
+        </w:rPr>
+      </w:pPr>
+      <w:r>
+        <w:rPr>
+          <w:sz w:val="24"/>
+          <w:szCs w:val="24"/>
+        </w:rPr>
         <w:t>A large part of our time with this project has been spent learning the WEKA API and how to manipulate datasets with it.  WEKA is a java based collection of machine learning algorithms for data mining tasks. The collection also</w:t>
       </w:r>
       <w:r>
@@ -609,9 +637,16 @@
           <w:sz w:val="24"/>
           <w:szCs w:val="24"/>
         </w:rPr>
-        <w:t>data  we</w:t>
+        <w:t>data</w:t>
       </w:r>
       <w:proofErr w:type="gramEnd"/>
+      <w:r>
+        <w:rPr>
+          <w:sz w:val="24"/>
+          <w:szCs w:val="24"/>
+        </w:rPr>
+        <w:t xml:space="preserve"> we</w:t>
+      </w:r>
       <w:r>
         <w:rPr>
           <w:sz w:val="24"/>
@@ -1000,7 +1035,15 @@
           <w:sz w:val="24"/>
           <w:szCs w:val="24"/>
         </w:rPr>
-        <w:t xml:space="preserve"> we felt that this algorithm was the best fit for the task of evaluating text filtered to favor high information gain.  With a batch size of 100, binary splits disabled, a confidence factor of .25 and a minimum number of Objects of 2, our model </w:t>
+        <w:t xml:space="preserve"> we felt that this algorithm was the best fit for the task of evaluating text filtered to favor high information gain.  With a batch size of 100, binary splits disabled, a confidence factor of .25 and </w:t>
+      </w:r>
+      <w:r>
+        <w:rPr>
+          <w:sz w:val="24"/>
+          <w:szCs w:val="24"/>
+        </w:rPr>
+        <w:lastRenderedPageBreak/>
+        <w:t xml:space="preserve">a minimum number of Objects of 2, our model </w:t>
       </w:r>
       <w:proofErr w:type="gramStart"/>
       <w:r>
@@ -1016,7 +1059,103 @@
           <w:sz w:val="24"/>
           <w:szCs w:val="24"/>
         </w:rPr>
-        <w:t xml:space="preserve"> correctly predict the polarity of a provided review with about 80% accuracy. </w:t>
+        <w:t xml:space="preserve"> correctly predict the polarity of</w:t>
+      </w:r>
+      <w:r>
+        <w:rPr>
+          <w:sz w:val="24"/>
+          <w:szCs w:val="24"/>
+        </w:rPr>
+        <w:t xml:space="preserve"> a </w:t>
+      </w:r>
+      <w:r>
+        <w:rPr>
+          <w:noProof/>
+        </w:rPr>
+        <w:drawing>
+          <wp:anchor distT="0" distB="0" distL="114300" distR="114300" simplePos="0" relativeHeight="251658240" behindDoc="1" locked="0" layoutInCell="1" allowOverlap="1" wp14:anchorId="76C6F9E8" wp14:editId="4EE05034">
+            <wp:simplePos x="0" y="0"/>
+            <wp:positionH relativeFrom="margin">
+              <wp:posOffset>-635</wp:posOffset>
+            </wp:positionH>
+            <wp:positionV relativeFrom="paragraph">
+              <wp:posOffset>742315</wp:posOffset>
+            </wp:positionV>
+            <wp:extent cx="6562090" cy="3914775"/>
+            <wp:effectExtent l="0" t="0" r="0" b="9525"/>
+            <wp:wrapTight wrapText="bothSides">
+              <wp:wrapPolygon edited="0">
+                <wp:start x="0" y="0"/>
+                <wp:lineTo x="0" y="21547"/>
+                <wp:lineTo x="21508" y="21547"/>
+                <wp:lineTo x="21508" y="0"/>
+                <wp:lineTo x="0" y="0"/>
+              </wp:wrapPolygon>
+            </wp:wrapTight>
+            <wp:docPr id="1" name="Picture 1" descr="https://puu.sh/zLuJP/e63ad4a141.png"/>
+            <wp:cNvGraphicFramePr>
+              <a:graphicFrameLocks xmlns:a="http://schemas.openxmlformats.org/drawingml/2006/main" noChangeAspect="1"/>
+            </wp:cNvGraphicFramePr>
+            <a:graphic xmlns:a="http://schemas.openxmlformats.org/drawingml/2006/main">
+              <a:graphicData uri="http://schemas.openxmlformats.org/drawingml/2006/picture">
+                <pic:pic xmlns:pic="http://schemas.openxmlformats.org/drawingml/2006/picture">
+                  <pic:nvPicPr>
+                    <pic:cNvPr id="0" name="Picture 1" descr="https://puu.sh/zLuJP/e63ad4a141.png"/>
+                    <pic:cNvPicPr>
+                      <a:picLocks noChangeAspect="1" noChangeArrowheads="1"/>
+                    </pic:cNvPicPr>
+                  </pic:nvPicPr>
+                  <pic:blipFill>
+                    <a:blip r:embed="rId6">
+                      <a:extLst>
+                        <a:ext uri="{28A0092B-C50C-407E-A947-70E740481C1C}">
+                          <a14:useLocalDpi xmlns:a14="http://schemas.microsoft.com/office/drawing/2010/main" val="0"/>
+                        </a:ext>
+                      </a:extLst>
+                    </a:blip>
+                    <a:srcRect/>
+                    <a:stretch>
+                      <a:fillRect/>
+                    </a:stretch>
+                  </pic:blipFill>
+                  <pic:spPr bwMode="auto">
+                    <a:xfrm>
+                      <a:off x="0" y="0"/>
+                      <a:ext cx="6562090" cy="3914775"/>
+                    </a:xfrm>
+                    <a:prstGeom prst="rect">
+                      <a:avLst/>
+                    </a:prstGeom>
+                    <a:noFill/>
+                    <a:ln>
+                      <a:noFill/>
+                    </a:ln>
+                  </pic:spPr>
+                </pic:pic>
+              </a:graphicData>
+            </a:graphic>
+            <wp14:sizeRelH relativeFrom="margin">
+              <wp14:pctWidth>0</wp14:pctWidth>
+            </wp14:sizeRelH>
+            <wp14:sizeRelV relativeFrom="margin">
+              <wp14:pctHeight>0</wp14:pctHeight>
+            </wp14:sizeRelV>
+          </wp:anchor>
+        </w:drawing>
+      </w:r>
+      <w:r>
+        <w:rPr>
+          <w:sz w:val="24"/>
+          <w:szCs w:val="24"/>
+        </w:rPr>
+        <w:t>provided review with about 84% accuracy(fig.1)</w:t>
+      </w:r>
+      <w:r>
+        <w:rPr>
+          <w:sz w:val="24"/>
+          <w:szCs w:val="24"/>
+        </w:rPr>
+        <w:t>.</w:t>
       </w:r>
     </w:p>
     <w:p>
@@ -1034,13 +1173,17 @@
           <w:sz w:val="24"/>
           <w:szCs w:val="24"/>
         </w:rPr>
-        <w:lastRenderedPageBreak/>
         <w:t>What remains to be done</w:t>
       </w:r>
     </w:p>
     <w:p>
       <w:pPr>
         <w:spacing w:after="120" w:line="240" w:lineRule="auto"/>
+        <w:ind w:firstLine="720"/>
+        <w:rPr>
+          <w:sz w:val="24"/>
+          <w:szCs w:val="24"/>
+        </w:rPr>
       </w:pPr>
       <w:r>
         <w:t>Though te</w:t>
@@ -1048,45 +1191,310 @@
       <w:r>
         <w:t xml:space="preserve">sting on our J48 model has been started we still need to run more tests. </w:t>
       </w:r>
+      <w:r>
+        <w:rPr>
+          <w:sz w:val="24"/>
+          <w:szCs w:val="24"/>
+        </w:rPr>
+        <w:t xml:space="preserve">From our current results it seems there is still some discrepancy with our model. </w:t>
+      </w:r>
+      <w:r>
+        <w:rPr>
+          <w:sz w:val="24"/>
+          <w:szCs w:val="24"/>
+        </w:rPr>
+        <w:t>As you can see in (fig.1)</w:t>
+      </w:r>
+      <w:r>
+        <w:rPr>
+          <w:sz w:val="24"/>
+          <w:szCs w:val="24"/>
+        </w:rPr>
+        <w:t xml:space="preserve"> confusion matrix classification errors where a little high but overall </w:t>
+      </w:r>
+      <w:r>
+        <w:rPr>
+          <w:sz w:val="24"/>
+          <w:szCs w:val="24"/>
+        </w:rPr>
+        <w:t xml:space="preserve">acceptable. By modifying the </w:t>
+      </w:r>
+      <w:r>
+        <w:rPr>
+          <w:sz w:val="24"/>
+          <w:szCs w:val="24"/>
+        </w:rPr>
+        <w:t>filters,</w:t>
+      </w:r>
+      <w:r>
+        <w:rPr>
+          <w:sz w:val="24"/>
+          <w:szCs w:val="24"/>
+        </w:rPr>
+        <w:t xml:space="preserve"> we hope to see an increase in our accuracy. </w:t>
+      </w:r>
+      <w:r>
+        <w:t xml:space="preserve"> To insure a higher accuracy rating</w:t>
+      </w:r>
+      <w:r>
+        <w:t xml:space="preserve"> are going to test different filter configurations to see which gives us the best fit.</w:t>
+      </w:r>
+      <w:r>
+        <w:t xml:space="preserve"> We hope to achieve this </w:t>
+      </w:r>
+      <w:r>
+        <w:t xml:space="preserve">this by altering the batch sizes and modifying the N-grams we are using. </w:t>
+      </w:r>
+    </w:p>
+    <w:p>
+      <w:pPr>
+        <w:spacing w:after="120" w:line="240" w:lineRule="auto"/>
+        <w:ind w:firstLine="720"/>
+      </w:pPr>
+      <w:r>
+        <w:t xml:space="preserve"> We also still must run tests on the </w:t>
+      </w:r>
+      <w:r>
+        <w:t>Naive Bayes model. Our plan is to use a multinomial Naïve Bayes model and determine if it is a better fit for our data set.</w:t>
+      </w:r>
+      <w:r>
+        <w:t xml:space="preserve"> As with the J48 model, </w:t>
+      </w:r>
       <w:proofErr w:type="gramStart"/>
       <w:r>
-        <w:t>In order to</w:t>
+        <w:t>In</w:t>
       </w:r>
       <w:proofErr w:type="gramEnd"/>
       <w:r>
-        <w:t xml:space="preserve"> see if the J48 model is a good fit for our data we are going to test different filter configurations to see which gives us the best fit. We seek to do this by altering the batch sizes and modifying the N-grams we are using. </w:t>
+        <w:t xml:space="preserve"> order to see if this </w:t>
+      </w:r>
+      <w:r>
+        <w:t>model is a good fit for our data we are going to test different filter configurations to see which gives us the best fit</w:t>
+      </w:r>
+      <w:r>
+        <w:t xml:space="preserve">. </w:t>
       </w:r>
     </w:p>
     <w:p>
       <w:pPr>
         <w:spacing w:after="120" w:line="240" w:lineRule="auto"/>
-      </w:pPr>
-      <w:r>
-        <w:t xml:space="preserve"> We also still must run tests on the </w:t>
-      </w:r>
-      <w:r>
-        <w:t>Naive Bayes model. Our plan is to use a multinomial Naïve Bayes model and determine if it is a better fit for our data set.</w:t>
-      </w:r>
-      <w:r>
-        <w:t xml:space="preserve"> As with the J48 model, In order to see if this </w:t>
-      </w:r>
-      <w:r>
-        <w:t>model is a good fit for our data we are going to test different filter configurations to see which gives us the best fit</w:t>
-      </w:r>
-      <w:r>
-        <w:t xml:space="preserve">. </w:t>
-      </w:r>
-      <w:bookmarkStart w:id="0" w:name="_GoBack"/>
-      <w:bookmarkEnd w:id="0"/>
+        <w:ind w:firstLine="720"/>
+      </w:pPr>
+      <w:r>
+        <w:t xml:space="preserve">Lastly, once </w:t>
+      </w:r>
+      <w:proofErr w:type="gramStart"/>
+      <w:r>
+        <w:t>all of</w:t>
+      </w:r>
+      <w:proofErr w:type="gramEnd"/>
+      <w:r>
+        <w:t xml:space="preserve"> our models have been made, our final task will to run experiments on the models using instances which are completely different from the training set. </w:t>
+      </w:r>
+      <w:r>
+        <w:t xml:space="preserve">This will consist of us providing our models sentences that it has never seen before. The models will then be evaluated on how closely they are able to determine </w:t>
+      </w:r>
+      <w:proofErr w:type="gramStart"/>
+      <w:r>
+        <w:t>whether or not</w:t>
+      </w:r>
+      <w:proofErr w:type="gramEnd"/>
+      <w:r>
+        <w:t xml:space="preserve"> a sentence is either positive or negative.</w:t>
+      </w:r>
     </w:p>
     <w:sectPr>
+      <w:headerReference w:type="even" r:id="rId7"/>
+      <w:headerReference w:type="default" r:id="rId8"/>
+      <w:footerReference w:type="even" r:id="rId9"/>
+      <w:footerReference w:type="default" r:id="rId10"/>
+      <w:headerReference w:type="first" r:id="rId11"/>
+      <w:footerReference w:type="first" r:id="rId12"/>
       <w:pgSz w:w="12240" w:h="15840"/>
       <w:pgMar w:top="1440" w:right="1440" w:bottom="1440" w:left="1440" w:header="720" w:footer="720" w:gutter="0"/>
       <w:cols w:space="720"/>
+      <w:titlePg/>
       <w:docGrid w:linePitch="360"/>
     </w:sectPr>
   </w:body>
 </w:document>
+</file>
+
+<file path=word/endnotes.xml><?xml version="1.0" encoding="utf-8"?>
+<w:endnotes xmlns:wpc="http://schemas.microsoft.com/office/word/2010/wordprocessingCanvas" xmlns:cx="http://schemas.microsoft.com/office/drawing/2014/chartex" xmlns:cx1="http://schemas.microsoft.com/office/drawing/2015/9/8/chartex" xmlns:cx2="http://schemas.microsoft.com/office/drawing/2015/10/21/chartex" xmlns:cx3="http://schemas.microsoft.com/office/drawing/2016/5/9/chartex" xmlns:cx4="http://schemas.microsoft.com/office/drawing/2016/5/10/chartex" xmlns:cx5="http://schemas.microsoft.com/office/drawing/2016/5/11/chartex" xmlns:cx6="http://schemas.microsoft.com/office/drawing/2016/5/12/chartex" xmlns:cx7="http://schemas.microsoft.com/office/drawing/2016/5/13/chartex" xmlns:cx8="http://schemas.microsoft.com/office/drawing/2016/5/14/chartex" xmlns:mc="http://schemas.openxmlformats.org/markup-compatibility/2006" xmlns:aink="http://schemas.microsoft.com/office/drawing/2016/ink" xmlns:am3d="http://schemas.microsoft.com/office/drawing/2017/model3d" xmlns:o="urn:schemas-microsoft-com:office:office" xmlns:r="http://schemas.openxmlformats.org/officeDocument/2006/relationships" xmlns:m="http://schemas.openxmlformats.org/officeDocument/2006/math" xmlns:v="urn:schemas-microsoft-com:vml" xmlns:wp14="http://schemas.microsoft.com/office/word/2010/wordprocessingDrawing" xmlns:wp="http://schemas.openxmlformats.org/drawingml/2006/wordprocessingDrawing" xmlns:w10="urn:schemas-microsoft-com:office:word" xmlns:w="http://schemas.openxmlformats.org/wordprocessingml/2006/main" xmlns:w14="http://schemas.microsoft.com/office/word/2010/wordml" xmlns:w15="http://schemas.microsoft.com/office/word/2012/wordml" xmlns:w16cid="http://schemas.microsoft.com/office/word/2016/wordml/cid" xmlns:w16se="http://schemas.microsoft.com/office/word/2015/wordml/symex" xmlns:wpg="http://schemas.microsoft.com/office/word/2010/wordprocessingGroup" xmlns:wpi="http://schemas.microsoft.com/office/word/2010/wordprocessingInk" xmlns:wne="http://schemas.microsoft.com/office/word/2006/wordml" xmlns:wps="http://schemas.microsoft.com/office/word/2010/wordprocessingShape" mc:Ignorable="w14 w15 w16se w16cid wp14">
+  <w:endnote w:type="separator" w:id="-1">
+    <w:p>
+      <w:pPr>
+        <w:spacing w:after="0" w:line="240" w:lineRule="auto"/>
+      </w:pPr>
+      <w:r>
+        <w:separator/>
+      </w:r>
+    </w:p>
+  </w:endnote>
+  <w:endnote w:type="continuationSeparator" w:id="0">
+    <w:p>
+      <w:pPr>
+        <w:spacing w:after="0" w:line="240" w:lineRule="auto"/>
+      </w:pPr>
+      <w:r>
+        <w:continuationSeparator/>
+      </w:r>
+    </w:p>
+  </w:endnote>
+</w:endnotes>
+</file>
+
+<file path=word/footer1.xml><?xml version="1.0" encoding="utf-8"?>
+<w:ftr xmlns:wpc="http://schemas.microsoft.com/office/word/2010/wordprocessingCanvas" xmlns:cx="http://schemas.microsoft.com/office/drawing/2014/chartex" xmlns:cx1="http://schemas.microsoft.com/office/drawing/2015/9/8/chartex" xmlns:cx2="http://schemas.microsoft.com/office/drawing/2015/10/21/chartex" xmlns:cx3="http://schemas.microsoft.com/office/drawing/2016/5/9/chartex" xmlns:cx4="http://schemas.microsoft.com/office/drawing/2016/5/10/chartex" xmlns:cx5="http://schemas.microsoft.com/office/drawing/2016/5/11/chartex" xmlns:cx6="http://schemas.microsoft.com/office/drawing/2016/5/12/chartex" xmlns:cx7="http://schemas.microsoft.com/office/drawing/2016/5/13/chartex" xmlns:cx8="http://schemas.microsoft.com/office/drawing/2016/5/14/chartex" xmlns:mc="http://schemas.openxmlformats.org/markup-compatibility/2006" xmlns:aink="http://schemas.microsoft.com/office/drawing/2016/ink" xmlns:am3d="http://schemas.microsoft.com/office/drawing/2017/model3d" xmlns:o="urn:schemas-microsoft-com:office:office" xmlns:r="http://schemas.openxmlformats.org/officeDocument/2006/relationships" xmlns:m="http://schemas.openxmlformats.org/officeDocument/2006/math" xmlns:v="urn:schemas-microsoft-com:vml" xmlns:wp14="http://schemas.microsoft.com/office/word/2010/wordprocessingDrawing" xmlns:wp="http://schemas.openxmlformats.org/drawingml/2006/wordprocessingDrawing" xmlns:w10="urn:schemas-microsoft-com:office:word" xmlns:w="http://schemas.openxmlformats.org/wordprocessingml/2006/main" xmlns:w14="http://schemas.microsoft.com/office/word/2010/wordml" xmlns:w15="http://schemas.microsoft.com/office/word/2012/wordml" xmlns:w16cid="http://schemas.microsoft.com/office/word/2016/wordml/cid" xmlns:w16se="http://schemas.microsoft.com/office/word/2015/wordml/symex" xmlns:wpg="http://schemas.microsoft.com/office/word/2010/wordprocessingGroup" xmlns:wpi="http://schemas.microsoft.com/office/word/2010/wordprocessingInk" xmlns:wne="http://schemas.microsoft.com/office/word/2006/wordml" xmlns:wps="http://schemas.microsoft.com/office/word/2010/wordprocessingShape" mc:Ignorable="w14 w15 w16se w16cid wp14">
+  <w:p>
+    <w:pPr>
+      <w:pStyle w:val="Footer"/>
+    </w:pPr>
+  </w:p>
+</w:ftr>
+</file>
+
+<file path=word/footer2.xml><?xml version="1.0" encoding="utf-8"?>
+<w:ftr xmlns:wpc="http://schemas.microsoft.com/office/word/2010/wordprocessingCanvas" xmlns:cx="http://schemas.microsoft.com/office/drawing/2014/chartex" xmlns:cx1="http://schemas.microsoft.com/office/drawing/2015/9/8/chartex" xmlns:cx2="http://schemas.microsoft.com/office/drawing/2015/10/21/chartex" xmlns:cx3="http://schemas.microsoft.com/office/drawing/2016/5/9/chartex" xmlns:cx4="http://schemas.microsoft.com/office/drawing/2016/5/10/chartex" xmlns:cx5="http://schemas.microsoft.com/office/drawing/2016/5/11/chartex" xmlns:cx6="http://schemas.microsoft.com/office/drawing/2016/5/12/chartex" xmlns:cx7="http://schemas.microsoft.com/office/drawing/2016/5/13/chartex" xmlns:cx8="http://schemas.microsoft.com/office/drawing/2016/5/14/chartex" xmlns:mc="http://schemas.openxmlformats.org/markup-compatibility/2006" xmlns:aink="http://schemas.microsoft.com/office/drawing/2016/ink" xmlns:am3d="http://schemas.microsoft.com/office/drawing/2017/model3d" xmlns:o="urn:schemas-microsoft-com:office:office" xmlns:r="http://schemas.openxmlformats.org/officeDocument/2006/relationships" xmlns:m="http://schemas.openxmlformats.org/officeDocument/2006/math" xmlns:v="urn:schemas-microsoft-com:vml" xmlns:wp14="http://schemas.microsoft.com/office/word/2010/wordprocessingDrawing" xmlns:wp="http://schemas.openxmlformats.org/drawingml/2006/wordprocessingDrawing" xmlns:w10="urn:schemas-microsoft-com:office:word" xmlns:w="http://schemas.openxmlformats.org/wordprocessingml/2006/main" xmlns:w14="http://schemas.microsoft.com/office/word/2010/wordml" xmlns:w15="http://schemas.microsoft.com/office/word/2012/wordml" xmlns:w16cid="http://schemas.microsoft.com/office/word/2016/wordml/cid" xmlns:w16se="http://schemas.microsoft.com/office/word/2015/wordml/symex" xmlns:wpg="http://schemas.microsoft.com/office/word/2010/wordprocessingGroup" xmlns:wpi="http://schemas.microsoft.com/office/word/2010/wordprocessingInk" xmlns:wne="http://schemas.microsoft.com/office/word/2006/wordml" xmlns:wps="http://schemas.microsoft.com/office/word/2010/wordprocessingShape" mc:Ignorable="w14 w15 w16se w16cid wp14">
+  <w:p>
+    <w:pPr>
+      <w:pStyle w:val="Footer"/>
+    </w:pPr>
+  </w:p>
+</w:ftr>
+</file>
+
+<file path=word/footer3.xml><?xml version="1.0" encoding="utf-8"?>
+<w:ftr xmlns:wpc="http://schemas.microsoft.com/office/word/2010/wordprocessingCanvas" xmlns:cx="http://schemas.microsoft.com/office/drawing/2014/chartex" xmlns:cx1="http://schemas.microsoft.com/office/drawing/2015/9/8/chartex" xmlns:cx2="http://schemas.microsoft.com/office/drawing/2015/10/21/chartex" xmlns:cx3="http://schemas.microsoft.com/office/drawing/2016/5/9/chartex" xmlns:cx4="http://schemas.microsoft.com/office/drawing/2016/5/10/chartex" xmlns:cx5="http://schemas.microsoft.com/office/drawing/2016/5/11/chartex" xmlns:cx6="http://schemas.microsoft.com/office/drawing/2016/5/12/chartex" xmlns:cx7="http://schemas.microsoft.com/office/drawing/2016/5/13/chartex" xmlns:cx8="http://schemas.microsoft.com/office/drawing/2016/5/14/chartex" xmlns:mc="http://schemas.openxmlformats.org/markup-compatibility/2006" xmlns:aink="http://schemas.microsoft.com/office/drawing/2016/ink" xmlns:am3d="http://schemas.microsoft.com/office/drawing/2017/model3d" xmlns:o="urn:schemas-microsoft-com:office:office" xmlns:r="http://schemas.openxmlformats.org/officeDocument/2006/relationships" xmlns:m="http://schemas.openxmlformats.org/officeDocument/2006/math" xmlns:v="urn:schemas-microsoft-com:vml" xmlns:wp14="http://schemas.microsoft.com/office/word/2010/wordprocessingDrawing" xmlns:wp="http://schemas.openxmlformats.org/drawingml/2006/wordprocessingDrawing" xmlns:w10="urn:schemas-microsoft-com:office:word" xmlns:w="http://schemas.openxmlformats.org/wordprocessingml/2006/main" xmlns:w14="http://schemas.microsoft.com/office/word/2010/wordml" xmlns:w15="http://schemas.microsoft.com/office/word/2012/wordml" xmlns:w16cid="http://schemas.microsoft.com/office/word/2016/wordml/cid" xmlns:w16se="http://schemas.microsoft.com/office/word/2015/wordml/symex" xmlns:wpg="http://schemas.microsoft.com/office/word/2010/wordprocessingGroup" xmlns:wpi="http://schemas.microsoft.com/office/word/2010/wordprocessingInk" xmlns:wne="http://schemas.microsoft.com/office/word/2006/wordml" xmlns:wps="http://schemas.microsoft.com/office/word/2010/wordprocessingShape" mc:Ignorable="w14 w15 w16se w16cid wp14">
+  <w:p>
+    <w:pPr>
+      <w:pStyle w:val="Footer"/>
+    </w:pPr>
+  </w:p>
+</w:ftr>
+</file>
+
+<file path=word/footnotes.xml><?xml version="1.0" encoding="utf-8"?>
+<w:footnotes xmlns:wpc="http://schemas.microsoft.com/office/word/2010/wordprocessingCanvas" xmlns:cx="http://schemas.microsoft.com/office/drawing/2014/chartex" xmlns:cx1="http://schemas.microsoft.com/office/drawing/2015/9/8/chartex" xmlns:cx2="http://schemas.microsoft.com/office/drawing/2015/10/21/chartex" xmlns:cx3="http://schemas.microsoft.com/office/drawing/2016/5/9/chartex" xmlns:cx4="http://schemas.microsoft.com/office/drawing/2016/5/10/chartex" xmlns:cx5="http://schemas.microsoft.com/office/drawing/2016/5/11/chartex" xmlns:cx6="http://schemas.microsoft.com/office/drawing/2016/5/12/chartex" xmlns:cx7="http://schemas.microsoft.com/office/drawing/2016/5/13/chartex" xmlns:cx8="http://schemas.microsoft.com/office/drawing/2016/5/14/chartex" xmlns:mc="http://schemas.openxmlformats.org/markup-compatibility/2006" xmlns:aink="http://schemas.microsoft.com/office/drawing/2016/ink" xmlns:am3d="http://schemas.microsoft.com/office/drawing/2017/model3d" xmlns:o="urn:schemas-microsoft-com:office:office" xmlns:r="http://schemas.openxmlformats.org/officeDocument/2006/relationships" xmlns:m="http://schemas.openxmlformats.org/officeDocument/2006/math" xmlns:v="urn:schemas-microsoft-com:vml" xmlns:wp14="http://schemas.microsoft.com/office/word/2010/wordprocessingDrawing" xmlns:wp="http://schemas.openxmlformats.org/drawingml/2006/wordprocessingDrawing" xmlns:w10="urn:schemas-microsoft-com:office:word" xmlns:w="http://schemas.openxmlformats.org/wordprocessingml/2006/main" xmlns:w14="http://schemas.microsoft.com/office/word/2010/wordml" xmlns:w15="http://schemas.microsoft.com/office/word/2012/wordml" xmlns:w16cid="http://schemas.microsoft.com/office/word/2016/wordml/cid" xmlns:w16se="http://schemas.microsoft.com/office/word/2015/wordml/symex" xmlns:wpg="http://schemas.microsoft.com/office/word/2010/wordprocessingGroup" xmlns:wpi="http://schemas.microsoft.com/office/word/2010/wordprocessingInk" xmlns:wne="http://schemas.microsoft.com/office/word/2006/wordml" xmlns:wps="http://schemas.microsoft.com/office/word/2010/wordprocessingShape" mc:Ignorable="w14 w15 w16se w16cid wp14">
+  <w:footnote w:type="separator" w:id="-1">
+    <w:p>
+      <w:pPr>
+        <w:spacing w:after="0" w:line="240" w:lineRule="auto"/>
+      </w:pPr>
+      <w:r>
+        <w:separator/>
+      </w:r>
+    </w:p>
+  </w:footnote>
+  <w:footnote w:type="continuationSeparator" w:id="0">
+    <w:p>
+      <w:pPr>
+        <w:spacing w:after="0" w:line="240" w:lineRule="auto"/>
+      </w:pPr>
+      <w:r>
+        <w:continuationSeparator/>
+      </w:r>
+    </w:p>
+  </w:footnote>
+</w:footnotes>
+</file>
+
+<file path=word/header1.xml><?xml version="1.0" encoding="utf-8"?>
+<w:hdr xmlns:wpc="http://schemas.microsoft.com/office/word/2010/wordprocessingCanvas" xmlns:cx="http://schemas.microsoft.com/office/drawing/2014/chartex" xmlns:cx1="http://schemas.microsoft.com/office/drawing/2015/9/8/chartex" xmlns:cx2="http://schemas.microsoft.com/office/drawing/2015/10/21/chartex" xmlns:cx3="http://schemas.microsoft.com/office/drawing/2016/5/9/chartex" xmlns:cx4="http://schemas.microsoft.com/office/drawing/2016/5/10/chartex" xmlns:cx5="http://schemas.microsoft.com/office/drawing/2016/5/11/chartex" xmlns:cx6="http://schemas.microsoft.com/office/drawing/2016/5/12/chartex" xmlns:cx7="http://schemas.microsoft.com/office/drawing/2016/5/13/chartex" xmlns:cx8="http://schemas.microsoft.com/office/drawing/2016/5/14/chartex" xmlns:mc="http://schemas.openxmlformats.org/markup-compatibility/2006" xmlns:aink="http://schemas.microsoft.com/office/drawing/2016/ink" xmlns:am3d="http://schemas.microsoft.com/office/drawing/2017/model3d" xmlns:o="urn:schemas-microsoft-com:office:office" xmlns:r="http://schemas.openxmlformats.org/officeDocument/2006/relationships" xmlns:m="http://schemas.openxmlformats.org/officeDocument/2006/math" xmlns:v="urn:schemas-microsoft-com:vml" xmlns:wp14="http://schemas.microsoft.com/office/word/2010/wordprocessingDrawing" xmlns:wp="http://schemas.openxmlformats.org/drawingml/2006/wordprocessingDrawing" xmlns:w10="urn:schemas-microsoft-com:office:word" xmlns:w="http://schemas.openxmlformats.org/wordprocessingml/2006/main" xmlns:w14="http://schemas.microsoft.com/office/word/2010/wordml" xmlns:w15="http://schemas.microsoft.com/office/word/2012/wordml" xmlns:w16cid="http://schemas.microsoft.com/office/word/2016/wordml/cid" xmlns:w16se="http://schemas.microsoft.com/office/word/2015/wordml/symex" xmlns:wpg="http://schemas.microsoft.com/office/word/2010/wordprocessingGroup" xmlns:wpi="http://schemas.microsoft.com/office/word/2010/wordprocessingInk" xmlns:wne="http://schemas.microsoft.com/office/word/2006/wordml" xmlns:wps="http://schemas.microsoft.com/office/word/2010/wordprocessingShape" mc:Ignorable="w14 w15 w16se w16cid wp14">
+  <w:p>
+    <w:pPr>
+      <w:pStyle w:val="Header"/>
+    </w:pPr>
+  </w:p>
+</w:hdr>
+</file>
+
+<file path=word/header2.xml><?xml version="1.0" encoding="utf-8"?>
+<w:hdr xmlns:wpc="http://schemas.microsoft.com/office/word/2010/wordprocessingCanvas" xmlns:cx="http://schemas.microsoft.com/office/drawing/2014/chartex" xmlns:cx1="http://schemas.microsoft.com/office/drawing/2015/9/8/chartex" xmlns:cx2="http://schemas.microsoft.com/office/drawing/2015/10/21/chartex" xmlns:cx3="http://schemas.microsoft.com/office/drawing/2016/5/9/chartex" xmlns:cx4="http://schemas.microsoft.com/office/drawing/2016/5/10/chartex" xmlns:cx5="http://schemas.microsoft.com/office/drawing/2016/5/11/chartex" xmlns:cx6="http://schemas.microsoft.com/office/drawing/2016/5/12/chartex" xmlns:cx7="http://schemas.microsoft.com/office/drawing/2016/5/13/chartex" xmlns:cx8="http://schemas.microsoft.com/office/drawing/2016/5/14/chartex" xmlns:mc="http://schemas.openxmlformats.org/markup-compatibility/2006" xmlns:aink="http://schemas.microsoft.com/office/drawing/2016/ink" xmlns:am3d="http://schemas.microsoft.com/office/drawing/2017/model3d" xmlns:o="urn:schemas-microsoft-com:office:office" xmlns:r="http://schemas.openxmlformats.org/officeDocument/2006/relationships" xmlns:m="http://schemas.openxmlformats.org/officeDocument/2006/math" xmlns:v="urn:schemas-microsoft-com:vml" xmlns:wp14="http://schemas.microsoft.com/office/word/2010/wordprocessingDrawing" xmlns:wp="http://schemas.openxmlformats.org/drawingml/2006/wordprocessingDrawing" xmlns:w10="urn:schemas-microsoft-com:office:word" xmlns:w="http://schemas.openxmlformats.org/wordprocessingml/2006/main" xmlns:w14="http://schemas.microsoft.com/office/word/2010/wordml" xmlns:w15="http://schemas.microsoft.com/office/word/2012/wordml" xmlns:w16cid="http://schemas.microsoft.com/office/word/2016/wordml/cid" xmlns:w16se="http://schemas.microsoft.com/office/word/2015/wordml/symex" xmlns:wpg="http://schemas.microsoft.com/office/word/2010/wordprocessingGroup" xmlns:wpi="http://schemas.microsoft.com/office/word/2010/wordprocessingInk" xmlns:wne="http://schemas.microsoft.com/office/word/2006/wordml" xmlns:wps="http://schemas.microsoft.com/office/word/2010/wordprocessingShape" mc:Ignorable="w14 w15 w16se w16cid wp14">
+  <w:p>
+    <w:pPr>
+      <w:pStyle w:val="Header"/>
+    </w:pPr>
+  </w:p>
+</w:hdr>
+</file>
+
+<file path=word/header3.xml><?xml version="1.0" encoding="utf-8"?>
+<w:hdr xmlns:wpc="http://schemas.microsoft.com/office/word/2010/wordprocessingCanvas" xmlns:cx="http://schemas.microsoft.com/office/drawing/2014/chartex" xmlns:cx1="http://schemas.microsoft.com/office/drawing/2015/9/8/chartex" xmlns:cx2="http://schemas.microsoft.com/office/drawing/2015/10/21/chartex" xmlns:cx3="http://schemas.microsoft.com/office/drawing/2016/5/9/chartex" xmlns:cx4="http://schemas.microsoft.com/office/drawing/2016/5/10/chartex" xmlns:cx5="http://schemas.microsoft.com/office/drawing/2016/5/11/chartex" xmlns:cx6="http://schemas.microsoft.com/office/drawing/2016/5/12/chartex" xmlns:cx7="http://schemas.microsoft.com/office/drawing/2016/5/13/chartex" xmlns:cx8="http://schemas.microsoft.com/office/drawing/2016/5/14/chartex" xmlns:mc="http://schemas.openxmlformats.org/markup-compatibility/2006" xmlns:aink="http://schemas.microsoft.com/office/drawing/2016/ink" xmlns:am3d="http://schemas.microsoft.com/office/drawing/2017/model3d" xmlns:o="urn:schemas-microsoft-com:office:office" xmlns:r="http://schemas.openxmlformats.org/officeDocument/2006/relationships" xmlns:m="http://schemas.openxmlformats.org/officeDocument/2006/math" xmlns:v="urn:schemas-microsoft-com:vml" xmlns:wp14="http://schemas.microsoft.com/office/word/2010/wordprocessingDrawing" xmlns:wp="http://schemas.openxmlformats.org/drawingml/2006/wordprocessingDrawing" xmlns:w10="urn:schemas-microsoft-com:office:word" xmlns:w="http://schemas.openxmlformats.org/wordprocessingml/2006/main" xmlns:w14="http://schemas.microsoft.com/office/word/2010/wordml" xmlns:w15="http://schemas.microsoft.com/office/word/2012/wordml" xmlns:w16cid="http://schemas.microsoft.com/office/word/2016/wordml/cid" xmlns:w16se="http://schemas.microsoft.com/office/word/2015/wordml/symex" xmlns:wpg="http://schemas.microsoft.com/office/word/2010/wordprocessingGroup" xmlns:wpi="http://schemas.microsoft.com/office/word/2010/wordprocessingInk" xmlns:wne="http://schemas.microsoft.com/office/word/2006/wordml" xmlns:wps="http://schemas.microsoft.com/office/word/2010/wordprocessingShape" mc:Ignorable="w14 w15 w16se w16cid wp14">
+  <w:p>
+    <w:pPr>
+      <w:pStyle w:val="Header"/>
+      <w:jc w:val="center"/>
+      <w:rPr>
+        <w:b/>
+        <w:sz w:val="32"/>
+      </w:rPr>
+    </w:pPr>
+    <w:r>
+      <w:rPr>
+        <w:b/>
+        <w:sz w:val="32"/>
+      </w:rPr>
+      <w:t>Inter</w:t>
+    </w:r>
+    <w:r>
+      <w:rPr>
+        <w:b/>
+        <w:sz w:val="32"/>
+      </w:rPr>
+      <w:t>mediate</w:t>
+    </w:r>
+    <w:bookmarkStart w:id="0" w:name="_GoBack"/>
+    <w:bookmarkEnd w:id="0"/>
+    <w:r>
+      <w:rPr>
+        <w:b/>
+        <w:sz w:val="32"/>
+      </w:rPr>
+      <w:t xml:space="preserve"> Project Report</w:t>
+    </w:r>
+  </w:p>
+  <w:p>
+    <w:pPr>
+      <w:pStyle w:val="Header"/>
+      <w:jc w:val="right"/>
+      <w:rPr>
+        <w:sz w:val="18"/>
+      </w:rPr>
+    </w:pPr>
+    <w:r>
+      <w:rPr>
+        <w:sz w:val="18"/>
+      </w:rPr>
+      <w:t xml:space="preserve">Benjamin Munoz </w:t>
+    </w:r>
+  </w:p>
+  <w:p>
+    <w:pPr>
+      <w:pStyle w:val="Header"/>
+      <w:jc w:val="right"/>
+      <w:rPr>
+        <w:sz w:val="18"/>
+      </w:rPr>
+    </w:pPr>
+    <w:r>
+      <w:rPr>
+        <w:sz w:val="18"/>
+      </w:rPr>
+      <w:t>Kevin Kim</w:t>
+    </w:r>
+  </w:p>
+  <w:p>
+    <w:pPr>
+      <w:pStyle w:val="Header"/>
+      <w:jc w:val="right"/>
+      <w:rPr>
+        <w:sz w:val="18"/>
+      </w:rPr>
+    </w:pPr>
+  </w:p>
+</w:hdr>
 </file>
 
 <file path=word/styles.xml><?xml version="1.0" encoding="utf-8"?>
@@ -1514,6 +1922,50 @@
     <w:semiHidden/>
     <w:unhideWhenUsed/>
   </w:style>
+  <w:style w:type="paragraph" w:styleId="Header">
+    <w:name w:val="header"/>
+    <w:basedOn w:val="Normal"/>
+    <w:link w:val="HeaderChar"/>
+    <w:uiPriority w:val="99"/>
+    <w:unhideWhenUsed/>
+    <w:rsid w:val="00961D4F"/>
+    <w:pPr>
+      <w:tabs>
+        <w:tab w:val="center" w:pos="4680"/>
+        <w:tab w:val="right" w:pos="9360"/>
+      </w:tabs>
+      <w:spacing w:after="0" w:line="240" w:lineRule="auto"/>
+    </w:pPr>
+  </w:style>
+  <w:style w:type="character" w:customStyle="1" w:styleId="HeaderChar">
+    <w:name w:val="Header Char"/>
+    <w:basedOn w:val="DefaultParagraphFont"/>
+    <w:link w:val="Header"/>
+    <w:uiPriority w:val="99"/>
+    <w:rsid w:val="00961D4F"/>
+  </w:style>
+  <w:style w:type="paragraph" w:styleId="Footer">
+    <w:name w:val="footer"/>
+    <w:basedOn w:val="Normal"/>
+    <w:link w:val="FooterChar"/>
+    <w:uiPriority w:val="99"/>
+    <w:unhideWhenUsed/>
+    <w:rsid w:val="00961D4F"/>
+    <w:pPr>
+      <w:tabs>
+        <w:tab w:val="center" w:pos="4680"/>
+        <w:tab w:val="right" w:pos="9360"/>
+      </w:tabs>
+      <w:spacing w:after="0" w:line="240" w:lineRule="auto"/>
+    </w:pPr>
+  </w:style>
+  <w:style w:type="character" w:customStyle="1" w:styleId="FooterChar">
+    <w:name w:val="Footer Char"/>
+    <w:basedOn w:val="DefaultParagraphFont"/>
+    <w:link w:val="Footer"/>
+    <w:uiPriority w:val="99"/>
+    <w:rsid w:val="00961D4F"/>
+  </w:style>
 </w:styles>
 </file>
 

</xml_diff>